<commit_message>
distribuição de tarefas no word
</commit_message>
<xml_diff>
--- a/PraticAssigment1/NotasPara1Apres.docx
+++ b/PraticAssigment1/NotasPara1Apres.docx
@@ -4,28 +4,9 @@
   <w:body>
     <w:p>
       <w:r>
-        <w:t xml:space="preserve">Esta tarefa destina-se à avaliação utilizando métodos analíticos de uma aplicação/sistema </w:t>
-      </w:r>
-      <w:r>
-        <w:t>interativo</w:t>
-      </w:r>
-      <w:r>
-        <w:t xml:space="preserve">. Cada equipa (três alunos) deve </w:t>
-      </w:r>
-      <w:r>
-        <w:t>selecionar</w:t>
-      </w:r>
-      <w:r>
-        <w:t xml:space="preserve"> uma aplicação/sistema </w:t>
-      </w:r>
-      <w:r>
-        <w:t>interativo</w:t>
-      </w:r>
-      <w:r>
-        <w:t xml:space="preserve"> e indicar a sua escolha na aula. Deve ser, tanto quanto possível, uma aplicação/sistema considerado como não proporcionando uma boa experiência de utilização (UX).</w:t>
-      </w:r>
-    </w:p>
-    <w:p/>
+        <w:t>Esta tarefa destina-se à avaliação utilizando métodos analíticos de uma aplicação/sistema interativo. Cada equipa (três alunos) deve selecionar uma aplicação/sistema interativo e indicar a sua escolha na aula. Deve ser, tanto quanto possível, uma aplicação/sistema considerado como não proporcionando uma boa experiência de utilização (UX).</w:t>
+      </w:r>
+    </w:p>
     <w:p>
       <w:r>
         <w:t>Exemplos de tipos de aplicação/sistema:</w:t>
@@ -73,10 +54,7 @@
       </w:r>
       <w:proofErr w:type="spellEnd"/>
       <w:r>
-        <w:t>, ...</w:t>
-      </w:r>
-      <w:r>
-        <w:t xml:space="preserve">) , </w:t>
+        <w:t xml:space="preserve">, ...) , </w:t>
       </w:r>
       <w:r>
         <w:rPr>
@@ -91,41 +69,17 @@
     </w:p>
     <w:p>
       <w:r>
-        <w:t xml:space="preserve">- </w:t>
-      </w:r>
-      <w:r>
-        <w:t>eletrónica</w:t>
-      </w:r>
-      <w:r>
-        <w:t xml:space="preserve"> de consumo (TV, áudio doméstico, </w:t>
-      </w:r>
-      <w:r>
-        <w:t>eletrónica</w:t>
-      </w:r>
-      <w:r>
-        <w:t xml:space="preserve"> de veículos, aparelhos, telefones,...)</w:t>
-      </w:r>
-    </w:p>
-    <w:p>
-      <w:r>
-        <w:t xml:space="preserve">- </w:t>
-      </w:r>
-      <w:r>
-        <w:t>Dispositivos</w:t>
-      </w:r>
-      <w:r>
-        <w:t xml:space="preserve"> de desgaste (relógios inteligentes, bandas de fitness, etc.)</w:t>
-      </w:r>
-    </w:p>
-    <w:p>
-      <w:r>
-        <w:t xml:space="preserve">- </w:t>
-      </w:r>
-      <w:r>
-        <w:t>Equipamento</w:t>
-      </w:r>
-      <w:r>
-        <w:t xml:space="preserve"> de escritório (copiadora, impressora, scanner, fax, etc.), científico ou médico.</w:t>
+        <w:t>- eletrónica de consumo (TV, áudio doméstico, eletrónica de veículos, aparelhos, telefones,...)</w:t>
+      </w:r>
+    </w:p>
+    <w:p>
+      <w:r>
+        <w:t>- Dispositivos de desgaste (relógios inteligentes, bandas de fitness, etc.)</w:t>
+      </w:r>
+    </w:p>
+    <w:p>
+      <w:r>
+        <w:t>- Equipamento de escritório (copiadora, impressora, scanner, fax, etc.), científico ou médico.</w:t>
       </w:r>
     </w:p>
     <w:p/>
@@ -193,10 +147,7 @@
     </w:p>
     <w:p>
       <w:r>
-        <w:t>Selecionar</w:t>
-      </w:r>
-      <w:r>
-        <w:t xml:space="preserve"> </w:t>
+        <w:t xml:space="preserve">Selecionar </w:t>
       </w:r>
       <w:r>
         <w:rPr>
@@ -286,14 +237,11 @@
       </w:r>
     </w:p>
     <w:p>
-      <w:r>
-        <w:t xml:space="preserve">- </w:t>
-      </w:r>
-      <w:r>
-        <w:t>A</w:t>
-      </w:r>
-      <w:r>
-        <w:t xml:space="preserve"> aplicação/sistema e utilização pretendida (</w:t>
+      <w:pPr>
+        <w:spacing w:after="0"/>
+      </w:pPr>
+      <w:r>
+        <w:t>- A aplicação/sistema e utilização pretendida (</w:t>
       </w:r>
       <w:r>
         <w:rPr>
@@ -320,14 +268,11 @@
       </w:r>
     </w:p>
     <w:p>
-      <w:r>
-        <w:t xml:space="preserve">- </w:t>
-      </w:r>
-      <w:r>
-        <w:t>Os</w:t>
-      </w:r>
-      <w:r>
-        <w:t xml:space="preserve"> </w:t>
+      <w:pPr>
+        <w:spacing w:after="0"/>
+      </w:pPr>
+      <w:r>
+        <w:t xml:space="preserve">- Os </w:t>
       </w:r>
       <w:r>
         <w:rPr>
@@ -341,17 +286,17 @@
       </w:r>
     </w:p>
     <w:p>
-      <w:r>
-        <w:t xml:space="preserve">- </w:t>
-      </w:r>
-      <w:r>
-        <w:t>Os</w:t>
-      </w:r>
-      <w:r>
-        <w:t xml:space="preserve"> principais resultados obtidos com HE e CW </w:t>
-      </w:r>
-    </w:p>
-    <w:p>
+      <w:pPr>
+        <w:spacing w:after="0"/>
+      </w:pPr>
+      <w:r>
+        <w:t xml:space="preserve">- Os principais resultados obtidos com HE e CW </w:t>
+      </w:r>
+    </w:p>
+    <w:p>
+      <w:pPr>
+        <w:spacing w:after="0"/>
+      </w:pPr>
       <w:r>
         <w:t xml:space="preserve">- </w:t>
       </w:r>
@@ -360,68 +305,46 @@
           <w:b/>
           <w:bCs/>
         </w:rPr>
-        <w:t>Um</w:t>
+        <w:t>Um quadro com um resumo dos problemas encontrados por cada um</w:t>
+      </w:r>
+      <w:r>
+        <w:t xml:space="preserve"> e por </w:t>
       </w:r>
       <w:r>
         <w:rPr>
           <w:b/>
           <w:bCs/>
         </w:rPr>
-        <w:t xml:space="preserve"> quadro com um resumo dos problemas encontrados por cada um</w:t>
-      </w:r>
-      <w:r>
-        <w:t xml:space="preserve"> e por </w:t>
+        <w:t>todos os avaliadores</w:t>
+      </w:r>
+      <w:r>
+        <w:t>.</w:t>
+      </w:r>
+    </w:p>
+    <w:p>
+      <w:pPr>
+        <w:spacing w:after="0"/>
+      </w:pPr>
+      <w:r>
+        <w:t xml:space="preserve">- A sua </w:t>
       </w:r>
       <w:r>
         <w:rPr>
           <w:b/>
           <w:bCs/>
         </w:rPr>
-        <w:t>todos os avaliadores</w:t>
-      </w:r>
-      <w:r>
-        <w:t>.</w:t>
-      </w:r>
-    </w:p>
-    <w:p>
-      <w:r>
-        <w:t xml:space="preserve">- </w:t>
-      </w:r>
-      <w:r>
-        <w:t>A</w:t>
-      </w:r>
-      <w:r>
-        <w:t xml:space="preserve"> sua </w:t>
-      </w:r>
-      <w:r>
-        <w:rPr>
-          <w:b/>
-          <w:bCs/>
-        </w:rPr>
         <w:t>apreciação geral</w:t>
       </w:r>
       <w:r>
         <w:t xml:space="preserve"> sobre a usabilidade e UX</w:t>
       </w:r>
     </w:p>
-    <w:p/>
     <w:p>
       <w:pPr>
         <w:pBdr>
           <w:bottom w:val="single" w:sz="6" w:space="1" w:color="auto"/>
         </w:pBdr>
       </w:pPr>
-      <w:r>
-        <w:t>O ficheiro de apresentação deve ser nomeado como: "</w:t>
-      </w:r>
-      <w:proofErr w:type="spellStart"/>
-      <w:r>
-        <w:t>PX_nome</w:t>
-      </w:r>
-      <w:proofErr w:type="spellEnd"/>
-      <w:r>
-        <w:t xml:space="preserve"> do sistema avaliado" (por exemplo P1_SmartWatch)</w:t>
-      </w:r>
     </w:p>
     <w:p>
       <w:pPr>
@@ -429,6 +352,21 @@
           <w:bottom w:val="single" w:sz="6" w:space="1" w:color="auto"/>
         </w:pBdr>
       </w:pPr>
+      <w:r>
+        <w:t>O ficheiro de apresentação deve ser nomeado como: "P</w:t>
+      </w:r>
+      <w:r>
+        <w:t>4</w:t>
+      </w:r>
+      <w:r>
+        <w:t>_</w:t>
+      </w:r>
+      <w:r>
+        <w:t xml:space="preserve">Instagram </w:t>
+      </w:r>
+      <w:r>
+        <w:t>" (por exemplo P1_SmartWatch)</w:t>
+      </w:r>
     </w:p>
     <w:p>
       <w:pPr>
@@ -438,11 +376,160 @@
       </w:pPr>
     </w:p>
     <w:p>
+      <w:pPr>
+        <w:pBdr>
+          <w:bottom w:val="single" w:sz="6" w:space="1" w:color="auto"/>
+        </w:pBdr>
+      </w:pPr>
+      <w:r>
+        <w:t>https://sweet.ua.pt/paulo.dias/IHC/TP1_Heuristic_Evaluation/Project1_Heuristic_Selected.htm</w:t>
+      </w:r>
+    </w:p>
+    <w:p>
+      <w:pPr>
+        <w:pBdr>
+          <w:bottom w:val="single" w:sz="6" w:space="1" w:color="auto"/>
+        </w:pBdr>
+      </w:pPr>
+    </w:p>
+    <w:p>
+      <w:pPr>
+        <w:pBdr>
+          <w:bottom w:val="single" w:sz="6" w:space="1" w:color="auto"/>
+        </w:pBdr>
+      </w:pPr>
+    </w:p>
+    <w:p>
+      <w:pPr>
+        <w:pBdr>
+          <w:bottom w:val="single" w:sz="6" w:space="1" w:color="auto"/>
+        </w:pBdr>
+      </w:pPr>
+      <w:r>
+        <w:drawing>
+          <wp:anchor distT="0" distB="0" distL="114300" distR="114300" simplePos="0" relativeHeight="251658240" behindDoc="1" locked="0" layoutInCell="1" allowOverlap="1" wp14:anchorId="2F1FDCF3" wp14:editId="0B120492">
+            <wp:simplePos x="0" y="0"/>
+            <wp:positionH relativeFrom="margin">
+              <wp:align>center</wp:align>
+            </wp:positionH>
+            <wp:positionV relativeFrom="paragraph">
+              <wp:posOffset>238760</wp:posOffset>
+            </wp:positionV>
+            <wp:extent cx="5943600" cy="1394460"/>
+            <wp:effectExtent l="0" t="0" r="0" b="0"/>
+            <wp:wrapNone/>
+            <wp:docPr id="1" name="Imagem 1"/>
+            <wp:cNvGraphicFramePr>
+              <a:graphicFrameLocks xmlns:a="http://schemas.openxmlformats.org/drawingml/2006/main" noChangeAspect="1"/>
+            </wp:cNvGraphicFramePr>
+            <a:graphic xmlns:a="http://schemas.openxmlformats.org/drawingml/2006/main">
+              <a:graphicData uri="http://schemas.openxmlformats.org/drawingml/2006/picture">
+                <pic:pic xmlns:pic="http://schemas.openxmlformats.org/drawingml/2006/picture">
+                  <pic:nvPicPr>
+                    <pic:cNvPr id="1" name=""/>
+                    <pic:cNvPicPr/>
+                  </pic:nvPicPr>
+                  <pic:blipFill rotWithShape="1">
+                    <a:blip r:embed="rId5" cstate="print">
+                      <a:extLst>
+                        <a:ext uri="{28A0092B-C50C-407E-A947-70E740481C1C}">
+                          <a14:useLocalDpi xmlns:a14="http://schemas.microsoft.com/office/drawing/2010/main" val="0"/>
+                        </a:ext>
+                      </a:extLst>
+                    </a:blip>
+                    <a:srcRect t="538" r="21384" b="1073"/>
+                    <a:stretch/>
+                  </pic:blipFill>
+                  <pic:spPr bwMode="auto">
+                    <a:xfrm>
+                      <a:off x="0" y="0"/>
+                      <a:ext cx="5943600" cy="1394460"/>
+                    </a:xfrm>
+                    <a:prstGeom prst="rect">
+                      <a:avLst/>
+                    </a:prstGeom>
+                    <a:ln>
+                      <a:noFill/>
+                    </a:ln>
+                    <a:extLst>
+                      <a:ext uri="{53640926-AAD7-44D8-BBD7-CCE9431645EC}">
+                        <a14:shadowObscured xmlns:a14="http://schemas.microsoft.com/office/drawing/2010/main"/>
+                      </a:ext>
+                    </a:extLst>
+                  </pic:spPr>
+                </pic:pic>
+              </a:graphicData>
+            </a:graphic>
+            <wp14:sizeRelH relativeFrom="margin">
+              <wp14:pctWidth>0</wp14:pctWidth>
+            </wp14:sizeRelH>
+            <wp14:sizeRelV relativeFrom="margin">
+              <wp14:pctHeight>0</wp14:pctHeight>
+            </wp14:sizeRelV>
+          </wp:anchor>
+        </w:drawing>
+      </w:r>
+    </w:p>
+    <w:p>
+      <w:pPr>
+        <w:pBdr>
+          <w:bottom w:val="single" w:sz="6" w:space="1" w:color="auto"/>
+        </w:pBdr>
+      </w:pPr>
+    </w:p>
+    <w:p>
+      <w:pPr>
+        <w:pBdr>
+          <w:bottom w:val="single" w:sz="6" w:space="1" w:color="auto"/>
+        </w:pBdr>
+      </w:pPr>
+    </w:p>
+    <w:p>
+      <w:pPr>
+        <w:pBdr>
+          <w:bottom w:val="single" w:sz="6" w:space="1" w:color="auto"/>
+        </w:pBdr>
+      </w:pPr>
+    </w:p>
+    <w:p>
+      <w:pPr>
+        <w:pBdr>
+          <w:bottom w:val="single" w:sz="6" w:space="1" w:color="auto"/>
+        </w:pBdr>
+      </w:pPr>
+    </w:p>
+    <w:p>
+      <w:pPr>
+        <w:pBdr>
+          <w:bottom w:val="single" w:sz="6" w:space="1" w:color="auto"/>
+        </w:pBdr>
+      </w:pPr>
+    </w:p>
+    <w:p>
       <w:r>
         <w:t>Ideias, durante a apresentação podemos exemplificar partilhando o próprio telemóvel.</w:t>
       </w:r>
     </w:p>
-    <w:p/>
+    <w:p>
+      <w:r>
+        <w:t>Distribuir tarefas para poupar tempo:</w:t>
+      </w:r>
+    </w:p>
+    <w:p>
+      <w:r>
+        <w:t>Um vê heurísticas (Amorim)</w:t>
+      </w:r>
+    </w:p>
+    <w:p>
+      <w:r>
+        <w:t>Outro procura problemas de usabilidade e severidade na aplicação ter umas 10 (top), na aula já vimos umas 4</w:t>
+      </w:r>
+    </w:p>
+    <w:p>
+      <w:r>
+        <w:t>Outro faz tópico acima sublinhado a amarelo. Falar de users e assim.</w:t>
+      </w:r>
+    </w:p>
     <w:p/>
     <w:p/>
     <w:p>
@@ -452,7 +539,6 @@
           <w:bCs/>
           <w:u w:val="single"/>
         </w:rPr>
-        <w:lastRenderedPageBreak/>
         <w:t>10 heurísticas de Nielsen</w:t>
       </w:r>
       <w:r>

</xml_diff>